<commit_message>
- removed 1 file
</commit_message>
<xml_diff>
--- a/ExecutorFrameWork.docx
+++ b/ExecutorFrameWork.docx
@@ -255,19 +255,7 @@
             <w:szCs w:val="24"/>
             <w:u w:val="single"/>
           </w:rPr>
-          <w:t>Fork/Joi</w:t>
-        </w:r>
-        <w:r>
-          <w:rPr>
-            <w:rFonts w:eastAsia="Times New Roman" w:cstheme="minorHAnsi"/>
-            <w:b/>
-            <w:bCs/>
-            <w:color w:val="3A87CF"/>
-            <w:sz w:val="24"/>
-            <w:szCs w:val="24"/>
-            <w:u w:val="single"/>
-          </w:rPr>
-          <w:t>n</w:t>
+          <w:t>Fork/Join</w:t>
         </w:r>
       </w:hyperlink>
       <w:r>
@@ -1922,7 +1910,18 @@
           <w:sz w:val="27"/>
           <w:szCs w:val="27"/>
         </w:rPr>
-        <w:t>If there is an exception when executing the task, the call to get method will throw an </w:t>
+        <w:t>If there is an exception when executing the task, the call to get m</w:t>
+      </w:r>
+      <w:bookmarkStart w:id="0" w:name="_GoBack"/>
+      <w:bookmarkEnd w:id="0"/>
+      <w:r>
+        <w:rPr>
+          <w:rFonts w:ascii="Helvetica" w:hAnsi="Helvetica"/>
+          <w:color w:val="5F5F6F"/>
+          <w:sz w:val="27"/>
+          <w:szCs w:val="27"/>
+        </w:rPr>
+        <w:t>ethod will throw an </w:t>
       </w:r>
       <w:proofErr w:type="spellStart"/>
       <w:r>
@@ -2370,8 +2369,6 @@
           <w:szCs w:val="24"/>
         </w:rPr>
       </w:pPr>
-      <w:bookmarkStart w:id="0" w:name="_GoBack"/>
-      <w:bookmarkEnd w:id="0"/>
     </w:p>
     <w:sectPr>
       <w:pgSz w:w="16838" w:h="23811" w:code="8"/>

</xml_diff>